<commit_message>
# blueprint en pdf
</commit_message>
<xml_diff>
--- a/doc/blueprint.docx
+++ b/doc/blueprint.docx
@@ -257,12 +257,21 @@
             <w:tcW w:w="2978" w:type="dxa"/>
           </w:tcPr>
           <w:p>
-            <w:r>
-              <w:rPr>
-                <w:rFonts w:ascii="Calibri" w:hAnsi="Calibri" w:cs="Calibri"/>
-                <w:color w:val="000000"/>
-              </w:rPr>
-              <w:t>Chloroplèthe avec valeurs extrêmes dans pop-up</w:t>
+            <w:proofErr w:type="spellStart"/>
+            <w:r>
+              <w:rPr>
+                <w:rFonts w:ascii="Calibri" w:hAnsi="Calibri" w:cs="Calibri"/>
+                <w:color w:val="000000"/>
+              </w:rPr>
+              <w:t>Chloroplèthe</w:t>
+            </w:r>
+            <w:proofErr w:type="spellEnd"/>
+            <w:r>
+              <w:rPr>
+                <w:rFonts w:ascii="Calibri" w:hAnsi="Calibri" w:cs="Calibri"/>
+                <w:color w:val="000000"/>
+              </w:rPr>
+              <w:t xml:space="preserve"> avec valeurs extrêmes dans pop-up</w:t>
             </w:r>
           </w:p>
         </w:tc>
@@ -604,58 +613,6 @@
               <w:t>Antoine</w:t>
             </w:r>
           </w:p>
-        </w:tc>
-      </w:tr>
-      <w:tr>
-        <w:tc>
-          <w:tcPr>
-            <w:tcW w:w="2405" w:type="dxa"/>
-          </w:tcPr>
-          <w:p/>
-        </w:tc>
-        <w:tc>
-          <w:tcPr>
-            <w:tcW w:w="3260" w:type="dxa"/>
-          </w:tcPr>
-          <w:p/>
-        </w:tc>
-        <w:tc>
-          <w:tcPr>
-            <w:tcW w:w="2978" w:type="dxa"/>
-          </w:tcPr>
-          <w:p/>
-        </w:tc>
-        <w:tc>
-          <w:tcPr>
-            <w:tcW w:w="1418" w:type="dxa"/>
-          </w:tcPr>
-          <w:p/>
-        </w:tc>
-      </w:tr>
-      <w:tr>
-        <w:tc>
-          <w:tcPr>
-            <w:tcW w:w="2405" w:type="dxa"/>
-          </w:tcPr>
-          <w:p/>
-        </w:tc>
-        <w:tc>
-          <w:tcPr>
-            <w:tcW w:w="3260" w:type="dxa"/>
-          </w:tcPr>
-          <w:p/>
-        </w:tc>
-        <w:tc>
-          <w:tcPr>
-            <w:tcW w:w="2978" w:type="dxa"/>
-          </w:tcPr>
-          <w:p/>
-        </w:tc>
-        <w:tc>
-          <w:tcPr>
-            <w:tcW w:w="1418" w:type="dxa"/>
-          </w:tcPr>
-          <w:p/>
         </w:tc>
       </w:tr>
     </w:tbl>

</xml_diff>